<commit_message>
updated analysisscript and manuscript
</commit_message>
<xml_diff>
--- a/products/manuscript/Manuscript.docx
+++ b/products/manuscript/Manuscript.docx
@@ -71,7 +71,7 @@
         <w:pStyle w:val="Date"/>
       </w:pPr>
       <w:r>
-        <w:t xml:space="preserve">2021-08-18</w:t>
+        <w:t xml:space="preserve">2021-09-16</w:t>
       </w:r>
     </w:p>
     <w:p>
@@ -225,7 +225,7 @@
     </w:p>
     <w:bookmarkEnd w:id="23"/>
     <w:bookmarkEnd w:id="24"/>
-    <w:bookmarkStart w:id="33" w:name="methods-and-results"/>
+    <w:bookmarkStart w:id="31" w:name="methods-and-results"/>
     <w:p>
       <w:pPr>
         <w:pStyle w:val="Heading1"/>
@@ -317,7 +317,7 @@
       </w:r>
     </w:p>
     <w:bookmarkEnd w:id="26"/>
-    <w:bookmarkStart w:id="30" w:name="exploratory-analysis"/>
+    <w:bookmarkStart w:id="29" w:name="exploratory-analysis"/>
     <w:p>
       <w:pPr>
         <w:pStyle w:val="Heading2"/>
@@ -418,7 +418,7 @@
         <w:pStyle w:val="BodyText"/>
       </w:pPr>
       <w:r>
-        <w:t xml:space="preserve">Table</w:t>
+        <w:t xml:space="preserve">Figure</w:t>
       </w:r>
       <w:r>
         <w:t xml:space="preserve"> </w:t>
@@ -430,339 +430,84 @@
         <w:t xml:space="preserve"> </w:t>
       </w:r>
       <w:r>
-        <w:t xml:space="preserve">shows a table summarizing the data.</w:t>
-      </w:r>
-    </w:p>
-    <w:p>
-      <w:pPr>
-        <w:pStyle w:val="TableCaption"/>
-      </w:pPr>
-      <w:bookmarkStart w:id="27" w:name="table1"/>
-      <w:r>
-        <w:t xml:space="preserve">Table </w:t>
-      </w:r>
-      <w:fldSimple w:instr="SEQ Table \* ARABIC ">
-        <w:r>
-          <w:t>1</w:t>
-        </w:r>
-      </w:fldSimple>
-      <w:r>
-        <w:t xml:space="preserve">:</w:t>
-      </w:r>
-      <w:bookmarkEnd w:id="27"/>
-      <w:r>
-        <w:t xml:space="preserve"> </w:t>
-      </w:r>
-      <w:r>
-        <w:t xml:space="preserve">Table 3.1: Data summary table.</w:t>
-      </w:r>
-    </w:p>
-    <w:tbl>
-      <w:tblPr>
-        <w:tblStyle w:val="Table"/>
-        <w:tblW w:type="auto" w:w="0"/>
-        <w:tblLook w:firstRow="1" w:lastRow="0" w:firstColumn="0" w:lastColumn="0" w:noHBand="0" w:noVBand="0" w:val="0020"/>
-        <w:tblCaption w:val="Table 3.1: Data summary table."/>
-      </w:tblPr>
-      <w:tblGrid>
-        <w:gridCol w:w="2640"/>
-        <w:gridCol w:w="2640"/>
-        <w:gridCol w:w="2640"/>
-      </w:tblGrid>
-      <w:tr>
-        <w:trPr>
-          <w:tblHeader w:val="true"/>
-        </w:trPr>
-        <w:tc>
-          <w:tcPr/>
-          <w:p>
-            <w:pPr>
-              <w:pStyle w:val="Compact"/>
-            </w:pPr>
-          </w:p>
-        </w:tc>
-        <w:tc>
-          <w:tcPr/>
-          <w:p>
-            <w:pPr>
-              <w:pStyle w:val="Compact"/>
-              <w:jc w:val="right"/>
-            </w:pPr>
-            <w:r>
-              <w:t xml:space="preserve">Height</w:t>
-            </w:r>
-          </w:p>
-        </w:tc>
-        <w:tc>
-          <w:tcPr/>
-          <w:p>
-            <w:pPr>
-              <w:pStyle w:val="Compact"/>
-              <w:jc w:val="right"/>
-            </w:pPr>
-            <w:r>
-              <w:t xml:space="preserve">Weight</w:t>
-            </w:r>
-          </w:p>
-        </w:tc>
-      </w:tr>
-      <w:tr>
-        <w:tc>
-          <w:tcPr/>
-          <w:p>
-            <w:pPr>
-              <w:pStyle w:val="Compact"/>
-              <w:jc w:val="left"/>
-            </w:pPr>
-            <w:r>
-              <w:t xml:space="preserve">Min.</w:t>
-            </w:r>
-          </w:p>
-        </w:tc>
-        <w:tc>
-          <w:tcPr/>
-          <w:p>
-            <w:pPr>
-              <w:pStyle w:val="Compact"/>
-              <w:jc w:val="right"/>
-            </w:pPr>
-            <w:r>
-              <w:t xml:space="preserve">133.00</w:t>
-            </w:r>
-          </w:p>
-        </w:tc>
-        <w:tc>
-          <w:tcPr/>
-          <w:p>
-            <w:pPr>
-              <w:pStyle w:val="Compact"/>
-              <w:jc w:val="right"/>
-            </w:pPr>
-            <w:r>
-              <w:t xml:space="preserve">45.00</w:t>
-            </w:r>
-          </w:p>
-        </w:tc>
-      </w:tr>
-      <w:tr>
-        <w:tc>
-          <w:tcPr/>
-          <w:p>
-            <w:pPr>
-              <w:pStyle w:val="Compact"/>
-              <w:jc w:val="left"/>
-            </w:pPr>
-            <w:r>
-              <w:t xml:space="preserve">1st Qu.</w:t>
-            </w:r>
-          </w:p>
-        </w:tc>
-        <w:tc>
-          <w:tcPr/>
-          <w:p>
-            <w:pPr>
-              <w:pStyle w:val="Compact"/>
-              <w:jc w:val="right"/>
-            </w:pPr>
-            <w:r>
-              <w:t xml:space="preserve">155.25</w:t>
-            </w:r>
-          </w:p>
-        </w:tc>
-        <w:tc>
-          <w:tcPr/>
-          <w:p>
-            <w:pPr>
-              <w:pStyle w:val="Compact"/>
-              <w:jc w:val="right"/>
-            </w:pPr>
-            <w:r>
-              <w:t xml:space="preserve">54.25</w:t>
-            </w:r>
-          </w:p>
-        </w:tc>
-      </w:tr>
-      <w:tr>
-        <w:tc>
-          <w:tcPr/>
-          <w:p>
-            <w:pPr>
-              <w:pStyle w:val="Compact"/>
-              <w:jc w:val="left"/>
-            </w:pPr>
-            <w:r>
-              <w:t xml:space="preserve">Median</w:t>
-            </w:r>
-          </w:p>
-        </w:tc>
-        <w:tc>
-          <w:tcPr/>
-          <w:p>
-            <w:pPr>
-              <w:pStyle w:val="Compact"/>
-              <w:jc w:val="right"/>
-            </w:pPr>
-            <w:r>
-              <w:t xml:space="preserve">166.00</w:t>
-            </w:r>
-          </w:p>
-        </w:tc>
-        <w:tc>
-          <w:tcPr/>
-          <w:p>
-            <w:pPr>
-              <w:pStyle w:val="Compact"/>
-              <w:jc w:val="right"/>
-            </w:pPr>
-            <w:r>
-              <w:t xml:space="preserve">73.00</w:t>
-            </w:r>
-          </w:p>
-        </w:tc>
-      </w:tr>
-      <w:tr>
-        <w:tc>
-          <w:tcPr/>
-          <w:p>
-            <w:pPr>
-              <w:pStyle w:val="Compact"/>
-              <w:jc w:val="left"/>
-            </w:pPr>
-            <w:r>
-              <w:t xml:space="preserve">Mean</w:t>
-            </w:r>
-          </w:p>
-        </w:tc>
-        <w:tc>
-          <w:tcPr/>
-          <w:p>
-            <w:pPr>
-              <w:pStyle w:val="Compact"/>
-              <w:jc w:val="right"/>
-            </w:pPr>
-            <w:r>
-              <w:t xml:space="preserve">165.50</w:t>
-            </w:r>
-          </w:p>
-        </w:tc>
-        <w:tc>
-          <w:tcPr/>
-          <w:p>
-            <w:pPr>
-              <w:pStyle w:val="Compact"/>
-              <w:jc w:val="right"/>
-            </w:pPr>
-            <w:r>
-              <w:t xml:space="preserve">72.00</w:t>
-            </w:r>
-          </w:p>
-        </w:tc>
-      </w:tr>
-      <w:tr>
-        <w:tc>
-          <w:tcPr/>
-          <w:p>
-            <w:pPr>
-              <w:pStyle w:val="Compact"/>
-              <w:jc w:val="left"/>
-            </w:pPr>
-            <w:r>
-              <w:t xml:space="preserve">3rd Qu.</w:t>
-            </w:r>
-          </w:p>
-        </w:tc>
-        <w:tc>
-          <w:tcPr/>
-          <w:p>
-            <w:pPr>
-              <w:pStyle w:val="Compact"/>
-              <w:jc w:val="right"/>
-            </w:pPr>
-            <w:r>
-              <w:t xml:space="preserve">177.25</w:t>
-            </w:r>
-          </w:p>
-        </w:tc>
-        <w:tc>
-          <w:tcPr/>
-          <w:p>
-            <w:pPr>
-              <w:pStyle w:val="Compact"/>
-              <w:jc w:val="right"/>
-            </w:pPr>
-            <w:r>
-              <w:t xml:space="preserve">87.50</w:t>
-            </w:r>
-          </w:p>
-        </w:tc>
-      </w:tr>
-      <w:tr>
-        <w:tc>
-          <w:tcPr/>
-          <w:p>
-            <w:pPr>
-              <w:pStyle w:val="Compact"/>
-              <w:jc w:val="left"/>
-            </w:pPr>
-            <w:r>
-              <w:t xml:space="preserve">Max.</w:t>
-            </w:r>
-          </w:p>
-        </w:tc>
-        <w:tc>
-          <w:tcPr/>
-          <w:p>
-            <w:pPr>
-              <w:pStyle w:val="Compact"/>
-              <w:jc w:val="right"/>
-            </w:pPr>
-            <w:r>
-              <w:t xml:space="preserve">192.00</w:t>
-            </w:r>
-          </w:p>
-        </w:tc>
-        <w:tc>
-          <w:tcPr/>
-          <w:p>
-            <w:pPr>
-              <w:pStyle w:val="Compact"/>
-              <w:jc w:val="right"/>
-            </w:pPr>
-            <w:r>
-              <w:t xml:space="preserve">110.00</w:t>
-            </w:r>
-          </w:p>
-        </w:tc>
-      </w:tr>
-    </w:tbl>
+        <w:t xml:space="preserve">shows a scatterplot figure produced by one of the R scripts.</w:t>
+      </w:r>
+    </w:p>
     <w:p>
       <w:pPr>
         <w:pStyle w:val="BodyText"/>
-      </w:pPr>
-      <w:r>
-        <w:t xml:space="preserve">Figure</w:t>
-      </w:r>
-      <w:r>
-        <w:t xml:space="preserve"> </w:t>
-      </w:r>
-      <w:r>
-        <w:t xml:space="preserve">3.1</w:t>
-      </w:r>
-      <w:r>
-        <w:t xml:space="preserve"> </w:t>
-      </w:r>
-      <w:r>
-        <w:t xml:space="preserve">shows a scatterplot figure produced by one of the R scripts.</w:t>
-      </w:r>
-    </w:p>
-    <w:p>
-      <w:pPr>
-        <w:pStyle w:val="CaptionedFigure"/>
       </w:pPr>
       <w:r>
         <w:drawing>
           <wp:inline>
-            <wp:extent cx="5334000" cy="3303289"/>
+            <wp:extent cx="5334000" cy="3145335"/>
+            <wp:effectExtent b="0" l="0" r="0" t="0"/>
+            <wp:docPr descr="" title="" id="1" name="Picture"/>
+            <a:graphic>
+              <a:graphicData uri="http://schemas.openxmlformats.org/drawingml/2006/picture">
+                <pic:pic>
+                  <pic:nvPicPr>
+                    <pic:cNvPr descr="../../results/resultfigure1.png" id="0" name="Picture"/>
+                    <pic:cNvPicPr>
+                      <a:picLocks noChangeArrowheads="1" noChangeAspect="1"/>
+                    </pic:cNvPicPr>
+                  </pic:nvPicPr>
+                  <pic:blipFill>
+                    <a:blip r:embed="rId27"/>
+                    <a:stretch>
+                      <a:fillRect/>
+                    </a:stretch>
+                  </pic:blipFill>
+                  <pic:spPr bwMode="auto">
+                    <a:xfrm>
+                      <a:off x="0" y="0"/>
+                      <a:ext cx="5334000" cy="3145335"/>
+                    </a:xfrm>
+                    <a:prstGeom prst="rect">
+                      <a:avLst/>
+                    </a:prstGeom>
+                    <a:noFill/>
+                    <a:ln w="9525">
+                      <a:noFill/>
+                      <a:headEnd/>
+                      <a:tailEnd/>
+                    </a:ln>
+                  </pic:spPr>
+                </pic:pic>
+              </a:graphicData>
+            </a:graphic>
+          </wp:inline>
+        </w:drawing>
+      </w:r>
+    </w:p>
+    <w:p>
+      <w:pPr>
+        <w:pStyle w:val="BodyText"/>
+      </w:pPr>
+      <w:r>
+        <w:t xml:space="preserve">Figure</w:t>
+      </w:r>
+      <w:r>
+        <w:t xml:space="preserve"> </w:t>
+      </w:r>
+      <w:r>
+        <w:t xml:space="preserve">3.1</w:t>
+      </w:r>
+      <w:r>
+        <w:t xml:space="preserve"> </w:t>
+      </w:r>
+      <w:r>
+        <w:t xml:space="preserve">shows a scatterplot figure produced by one of the R scripts.</w:t>
+      </w:r>
+    </w:p>
+    <w:p>
+      <w:pPr>
+        <w:pStyle w:val="CaptionedFigure"/>
+      </w:pPr>
+      <w:r>
+        <w:drawing>
+          <wp:inline>
+            <wp:extent cx="5334000" cy="3145335"/>
             <wp:effectExtent b="0" l="0" r="0" t="0"/>
             <wp:docPr descr="Figure 3.1: Analysis figure." title="" id="1" name="Picture"/>
             <a:graphic>
@@ -783,7 +528,7 @@
                   <pic:spPr bwMode="auto">
                     <a:xfrm>
                       <a:off x="0" y="0"/>
-                      <a:ext cx="5334000" cy="3303289"/>
+                      <a:ext cx="5334000" cy="3145335"/>
                     </a:xfrm>
                     <a:prstGeom prst="rect">
                       <a:avLst/>
@@ -806,28 +551,12 @@
       <w:pPr>
         <w:pStyle w:val="ImageCaption"/>
       </w:pPr>
-      <w:bookmarkStart w:id="29" w:name="fig1"/>
-      <w:r>
-        <w:t xml:space="preserve">Figure </w:t>
-      </w:r>
-      <w:fldSimple w:instr="SEQ Figure \* ARABIC ">
-        <w:r>
-          <w:t>1</w:t>
-        </w:r>
-      </w:fldSimple>
-      <w:r>
-        <w:t xml:space="preserve">:</w:t>
-      </w:r>
-      <w:r>
-        <w:t xml:space="preserve"> </w:t>
-      </w:r>
-      <w:bookmarkEnd w:id="29"/>
       <w:r>
         <w:t xml:space="preserve">Figure 3.1: Analysis figure.</w:t>
       </w:r>
     </w:p>
-    <w:bookmarkEnd w:id="30"/>
-    <w:bookmarkStart w:id="32" w:name="full-analysis"/>
+    <w:bookmarkEnd w:id="29"/>
+    <w:bookmarkStart w:id="30" w:name="full-analysis"/>
     <w:p>
       <w:pPr>
         <w:pStyle w:val="Heading2"/>
@@ -868,7 +597,7 @@
         <w:t xml:space="preserve"> </w:t>
       </w:r>
       <w:r>
-        <w:t xml:space="preserve">3.2</w:t>
+        <w:t xml:space="preserve">3.1</w:t>
       </w:r>
       <w:r>
         <w:t xml:space="preserve"> </w:t>
@@ -881,46 +610,20 @@
       <w:pPr>
         <w:pStyle w:val="TableCaption"/>
       </w:pPr>
-      <w:bookmarkStart w:id="31" w:name="table2"/>
-      <w:r>
-        <w:t xml:space="preserve">Table </w:t>
-      </w:r>
-      <w:fldSimple w:instr="SEQ Table \* ARABIC ">
-        <w:r>
-          <w:t>2</w:t>
-        </w:r>
-      </w:fldSimple>
-      <w:r>
-        <w:t xml:space="preserve">:</w:t>
-      </w:r>
-      <w:bookmarkEnd w:id="31"/>
-      <w:r>
-        <w:t xml:space="preserve"> </w:t>
-      </w:r>
-      <w:r>
-        <w:t xml:space="preserve">Table 3.2: Linear model fit table.</w:t>
+      <w:r>
+        <w:t xml:space="preserve">Table 3.1: Linear model fit table.</w:t>
       </w:r>
     </w:p>
     <w:tbl>
       <w:tblPr>
         <w:tblStyle w:val="Table"/>
-        <w:tblW w:type="auto" w:w="0"/>
+        <w:tblW w:type="pct" w:w="0.0"/>
         <w:tblLook w:firstRow="1" w:lastRow="0" w:firstColumn="0" w:lastColumn="0" w:noHBand="0" w:noVBand="0" w:val="0020"/>
-        <w:tblCaption w:val="Table 3.2: Linear model fit table."/>
+        <w:tblCaption w:val="Table 3.1: Linear model fit table."/>
       </w:tblPr>
-      <w:tblGrid>
-        <w:gridCol w:w="1584"/>
-        <w:gridCol w:w="1584"/>
-        <w:gridCol w:w="1584"/>
-        <w:gridCol w:w="1584"/>
-        <w:gridCol w:w="1584"/>
-      </w:tblGrid>
+      <w:tblGrid/>
       <w:tr>
-        <w:trPr>
-          <w:tblHeader w:val="true"/>
-        </w:trPr>
         <w:tc>
-          <w:tcPr/>
           <w:p>
             <w:pPr>
               <w:pStyle w:val="Compact"/>
@@ -932,7 +635,6 @@
           </w:p>
         </w:tc>
         <w:tc>
-          <w:tcPr/>
           <w:p>
             <w:pPr>
               <w:pStyle w:val="Compact"/>
@@ -944,7 +646,6 @@
           </w:p>
         </w:tc>
         <w:tc>
-          <w:tcPr/>
           <w:p>
             <w:pPr>
               <w:pStyle w:val="Compact"/>
@@ -956,7 +657,6 @@
           </w:p>
         </w:tc>
         <w:tc>
-          <w:tcPr/>
           <w:p>
             <w:pPr>
               <w:pStyle w:val="Compact"/>
@@ -968,7 +668,6 @@
           </w:p>
         </w:tc>
         <w:tc>
-          <w:tcPr/>
           <w:p>
             <w:pPr>
               <w:pStyle w:val="Compact"/>
@@ -982,7 +681,6 @@
       </w:tr>
       <w:tr>
         <w:tc>
-          <w:tcPr/>
           <w:p>
             <w:pPr>
               <w:pStyle w:val="Compact"/>
@@ -994,7 +692,6 @@
           </w:p>
         </w:tc>
         <w:tc>
-          <w:tcPr/>
           <w:p>
             <w:pPr>
               <w:pStyle w:val="Compact"/>
@@ -1006,7 +703,6 @@
           </w:p>
         </w:tc>
         <w:tc>
-          <w:tcPr/>
           <w:p>
             <w:pPr>
               <w:pStyle w:val="Compact"/>
@@ -1018,7 +714,6 @@
           </w:p>
         </w:tc>
         <w:tc>
-          <w:tcPr/>
           <w:p>
             <w:pPr>
               <w:pStyle w:val="Compact"/>
@@ -1030,7 +725,6 @@
           </w:p>
         </w:tc>
         <w:tc>
-          <w:tcPr/>
           <w:p>
             <w:pPr>
               <w:pStyle w:val="Compact"/>
@@ -1044,7 +738,6 @@
       </w:tr>
       <w:tr>
         <w:tc>
-          <w:tcPr/>
           <w:p>
             <w:pPr>
               <w:pStyle w:val="Compact"/>
@@ -1056,7 +749,6 @@
           </w:p>
         </w:tc>
         <w:tc>
-          <w:tcPr/>
           <w:p>
             <w:pPr>
               <w:pStyle w:val="Compact"/>
@@ -1068,7 +760,6 @@
           </w:p>
         </w:tc>
         <w:tc>
-          <w:tcPr/>
           <w:p>
             <w:pPr>
               <w:pStyle w:val="Compact"/>
@@ -1080,7 +771,6 @@
           </w:p>
         </w:tc>
         <w:tc>
-          <w:tcPr/>
           <w:p>
             <w:pPr>
               <w:pStyle w:val="Compact"/>
@@ -1092,7 +782,6 @@
           </w:p>
         </w:tc>
         <w:tc>
-          <w:tcPr/>
           <w:p>
             <w:pPr>
               <w:pStyle w:val="Compact"/>
@@ -1105,9 +794,9 @@
         </w:tc>
       </w:tr>
     </w:tbl>
-    <w:bookmarkEnd w:id="32"/>
-    <w:bookmarkEnd w:id="33"/>
-    <w:bookmarkStart w:id="38" w:name="discussion"/>
+    <w:bookmarkEnd w:id="30"/>
+    <w:bookmarkEnd w:id="31"/>
+    <w:bookmarkStart w:id="36" w:name="discussion"/>
     <w:p>
       <w:pPr>
         <w:pStyle w:val="Heading1"/>
@@ -1125,7 +814,7 @@
         <w:t xml:space="preserve">Discussion</w:t>
       </w:r>
     </w:p>
-    <w:bookmarkStart w:id="34" w:name="summary-and-interpretation"/>
+    <w:bookmarkStart w:id="32" w:name="summary-and-interpretation"/>
     <w:p>
       <w:pPr>
         <w:pStyle w:val="Heading2"/>
@@ -1155,8 +844,8 @@
         <w:t xml:space="preserve">Summarize what you did, what you found and what it means.</w:t>
       </w:r>
     </w:p>
-    <w:bookmarkEnd w:id="34"/>
-    <w:bookmarkStart w:id="35" w:name="strengths-and-limitations"/>
+    <w:bookmarkEnd w:id="32"/>
+    <w:bookmarkStart w:id="33" w:name="strengths-and-limitations"/>
     <w:p>
       <w:pPr>
         <w:pStyle w:val="Heading2"/>
@@ -1186,8 +875,8 @@
         <w:t xml:space="preserve">Discuss what you perceive as strengths and limitations of your analysis.</w:t>
       </w:r>
     </w:p>
-    <w:bookmarkEnd w:id="35"/>
-    <w:bookmarkStart w:id="37" w:name="conclusions"/>
+    <w:bookmarkEnd w:id="33"/>
+    <w:bookmarkStart w:id="35" w:name="conclusions"/>
     <w:p>
       <w:pPr>
         <w:pStyle w:val="Heading2"/>
@@ -1259,7 +948,7 @@
       <w:r>
         <w:t xml:space="preserve"> </w:t>
       </w:r>
-      <w:hyperlink r:id="rId36">
+      <w:hyperlink r:id="rId34">
         <w:r>
           <w:rPr>
             <w:rStyle w:val="Hyperlink"/>
@@ -1286,9 +975,9 @@
         <w:t xml:space="preserve">but giving it a more descriptive name is probably better.</w:t>
       </w:r>
     </w:p>
-    <w:bookmarkEnd w:id="37"/>
-    <w:bookmarkEnd w:id="38"/>
-    <w:bookmarkStart w:id="42" w:name="references"/>
+    <w:bookmarkEnd w:id="35"/>
+    <w:bookmarkEnd w:id="36"/>
+    <w:bookmarkStart w:id="40" w:name="references"/>
     <w:p>
       <w:pPr>
         <w:pStyle w:val="Heading1"/>
@@ -1297,8 +986,8 @@
         <w:t xml:space="preserve">References</w:t>
       </w:r>
     </w:p>
-    <w:bookmarkStart w:id="41" w:name="refs"/>
-    <w:bookmarkStart w:id="40" w:name="ref-Leek2015a"/>
+    <w:bookmarkStart w:id="39" w:name="refs"/>
+    <w:bookmarkStart w:id="38" w:name="ref-Leek2015a"/>
     <w:p>
       <w:pPr>
         <w:pStyle w:val="Bibliography"/>
@@ -1335,7 +1024,7 @@
       <w:r>
         <w:t xml:space="preserve"> </w:t>
       </w:r>
-      <w:hyperlink r:id="rId39">
+      <w:hyperlink r:id="rId37">
         <w:r>
           <w:rPr>
             <w:rStyle w:val="Hyperlink"/>
@@ -1344,9 +1033,9 @@
         </w:r>
       </w:hyperlink>
     </w:p>
+    <w:bookmarkEnd w:id="38"/>
+    <w:bookmarkEnd w:id="39"/>
     <w:bookmarkEnd w:id="40"/>
-    <w:bookmarkEnd w:id="41"/>
-    <w:bookmarkEnd w:id="42"/>
     <w:sectPr/>
   </w:body>
 </w:document>
@@ -1378,7 +1067,7 @@
 <file path=word/numbering.xml><?xml version="1.0" encoding="utf-8"?>
 <w:numbering xmlns:w="http://schemas.openxmlformats.org/wordprocessingml/2006/main">
   <w:abstractNum w:abstractNumId="990">
-    <w:nsid w:val="A990"/>
+    <w:nsid w:val="2c1ae401"/>
     <w:multiLevelType w:val="multilevel"/>
     <w:lvl w:ilvl="0">
       <w:numFmt w:val="bullet"/>
@@ -1464,10 +1153,10 @@
   <w:docDefaults>
     <w:rPrDefault>
       <w:rPr>
-        <w:rFonts w:asciiTheme="minorHAnsi" w:cstheme="minorBidi" w:eastAsiaTheme="minorHAnsi" w:hAnsiTheme="minorHAnsi"/>
+        <w:rFonts w:asciiTheme="minorHAnsi" w:eastAsiaTheme="minorHAnsi" w:hAnsiTheme="minorHAnsi" w:cstheme="minorBidi"/>
         <w:sz w:val="24"/>
         <w:szCs w:val="24"/>
-        <w:lang w:bidi="ar-SA" w:eastAsia="en-US" w:val="en-US"/>
+        <w:lang w:val="en-US" w:eastAsia="en-US" w:bidi="ar-SA"/>
       </w:rPr>
     </w:rPrDefault>
     <w:pPrDefault>
@@ -1476,35 +1165,35 @@
       </w:pPr>
     </w:pPrDefault>
   </w:docDefaults>
-  <w:latentStyles w:count="276" w:defLockedState="0" w:defQFormat="0" w:defSemiHidden="0" w:defUIPriority="0" w:defUnhideWhenUsed="0"/>
-  <w:style w:default="1" w:styleId="Normal" w:type="paragraph">
+  <w:latentStyles w:defLockedState="0" w:defUIPriority="0" w:defSemiHidden="0" w:defUnhideWhenUsed="0" w:defQFormat="0" w:count="276"/>
+  <w:style w:type="paragraph" w:default="1" w:styleId="Normal">
     <w:name w:val="Normal"/>
     <w:qFormat/>
   </w:style>
-  <w:style w:styleId="BodyText" w:type="paragraph">
+  <w:style w:type="paragraph" w:styleId="BodyText">
     <w:name w:val="Body Text"/>
     <w:basedOn w:val="Normal"/>
     <w:link w:val="BodyTextChar"/>
     <w:pPr>
-      <w:spacing w:after="180" w:before="180"/>
+      <w:spacing w:before="180" w:after="180"/>
     </w:pPr>
     <w:qFormat/>
   </w:style>
-  <w:style w:customStyle="1" w:styleId="FirstParagraph" w:type="paragraph">
+  <w:style w:type="paragraph" w:customStyle="1" w:styleId="FirstParagraph">
     <w:name w:val="First Paragraph"/>
     <w:basedOn w:val="BodyText"/>
     <w:next w:val="BodyText"/>
     <w:qFormat/>
   </w:style>
-  <w:style w:customStyle="1" w:styleId="Compact" w:type="paragraph">
+  <w:style w:type="paragraph" w:customStyle="1" w:styleId="Compact">
     <w:name w:val="Compact"/>
     <w:basedOn w:val="BodyText"/>
     <w:qFormat/>
     <w:pPr>
-      <w:spacing w:after="36" w:before="36"/>
+      <w:spacing w:before="36" w:after="36"/>
     </w:pPr>
   </w:style>
-  <w:style w:styleId="Title" w:type="paragraph">
+  <w:style w:type="paragraph" w:styleId="Title">
     <w:name w:val="Title"/>
     <w:basedOn w:val="Normal"/>
     <w:next w:val="BodyText"/>
@@ -1512,19 +1201,19 @@
     <w:pPr>
       <w:keepNext/>
       <w:keepLines/>
-      <w:spacing w:after="240" w:before="480"/>
+      <w:spacing w:before="480" w:after="240"/>
       <w:jc w:val="center"/>
     </w:pPr>
     <w:rPr>
-      <w:rFonts w:asciiTheme="majorHAnsi" w:cstheme="majorBidi" w:eastAsiaTheme="majorEastAsia" w:hAnsiTheme="majorHAnsi"/>
+      <w:rFonts w:asciiTheme="majorHAnsi" w:eastAsiaTheme="majorEastAsia" w:hAnsiTheme="majorHAnsi" w:cstheme="majorBidi"/>
       <w:b/>
       <w:bCs/>
-      <w:color w:themeColor="accent1" w:themeShade="B5" w:val="345A8A"/>
+      <w:color w:val="345A8A" w:themeColor="accent1" w:themeShade="B5"/>
       <w:sz w:val="36"/>
       <w:szCs w:val="36"/>
     </w:rPr>
   </w:style>
-  <w:style w:styleId="Subtitle" w:type="paragraph">
+  <w:style w:type="paragraph" w:styleId="Subtitle">
     <w:name w:val="Subtitle"/>
     <w:basedOn w:val="Title"/>
     <w:next w:val="BodyText"/>
@@ -1532,7 +1221,7 @@
     <w:pPr>
       <w:keepNext/>
       <w:keepLines/>
-      <w:spacing w:after="240" w:before="240"/>
+      <w:spacing w:before="240" w:after="240"/>
       <w:jc w:val="center"/>
     </w:pPr>
     <w:rPr>
@@ -1540,7 +1229,7 @@
       <w:szCs w:val="30"/>
     </w:rPr>
   </w:style>
-  <w:style w:customStyle="1" w:styleId="Author" w:type="paragraph">
+  <w:style w:type="paragraph" w:customStyle="1" w:styleId="Author">
     <w:name w:val="Author"/>
     <w:next w:val="BodyText"/>
     <w:qFormat/>
@@ -1550,7 +1239,7 @@
       <w:jc w:val="center"/>
     </w:pPr>
   </w:style>
-  <w:style w:styleId="Date" w:type="paragraph">
+  <w:style w:type="paragraph" w:styleId="Date">
     <w:name w:val="Date"/>
     <w:next w:val="BodyText"/>
     <w:qFormat/>
@@ -1560,7 +1249,7 @@
       <w:jc w:val="center"/>
     </w:pPr>
   </w:style>
-  <w:style w:customStyle="1" w:styleId="Abstract" w:type="paragraph">
+  <w:style w:type="paragraph" w:customStyle="1" w:styleId="Abstract">
     <w:name w:val="Abstract"/>
     <w:basedOn w:val="Normal"/>
     <w:next w:val="BodyText"/>
@@ -1568,14 +1257,14 @@
     <w:pPr>
       <w:keepNext/>
       <w:keepLines/>
-      <w:spacing w:after="300" w:before="300"/>
+      <w:spacing w:before="300" w:after="300"/>
     </w:pPr>
     <w:rPr>
       <w:sz w:val="20"/>
       <w:szCs w:val="20"/>
     </w:rPr>
   </w:style>
-  <w:style w:styleId="Bibliography" w:type="paragraph">
+  <w:style w:type="paragraph" w:styleId="Bibliography">
     <w:name w:val="Bibliography"/>
     <w:basedOn w:val="Normal"/>
     <w:next w:val="Bibliography"/>
@@ -1583,7 +1272,7 @@
     <w:pPr/>
     <w:rPr/>
   </w:style>
-  <w:style w:styleId="Heading1" w:type="paragraph">
+  <w:style w:type="paragraph" w:styleId="Heading1">
     <w:name w:val="Heading 1"/>
     <w:basedOn w:val="Normal"/>
     <w:next w:val="BodyText"/>
@@ -1592,19 +1281,19 @@
     <w:pPr>
       <w:keepNext/>
       <w:keepLines/>
-      <w:spacing w:after="0" w:before="480"/>
+      <w:spacing w:before="480" w:after="0"/>
       <w:outlineLvl w:val="0"/>
     </w:pPr>
     <w:rPr>
-      <w:rFonts w:asciiTheme="majorHAnsi" w:cstheme="majorBidi" w:eastAsiaTheme="majorEastAsia" w:hAnsiTheme="majorHAnsi"/>
+      <w:rFonts w:asciiTheme="majorHAnsi" w:eastAsiaTheme="majorEastAsia" w:hAnsiTheme="majorHAnsi" w:cstheme="majorBidi"/>
       <w:b/>
       <w:bCs/>
-      <w:color w:themeColor="accent1" w:val="4F81BD"/>
+      <w:color w:val="4F81BD" w:themeColor="accent1"/>
       <w:sz w:val="32"/>
       <w:szCs w:val="32"/>
     </w:rPr>
   </w:style>
-  <w:style w:styleId="Heading2" w:type="paragraph">
+  <w:style w:type="paragraph" w:styleId="Heading2">
     <w:name w:val="Heading 2"/>
     <w:basedOn w:val="Normal"/>
     <w:next w:val="BodyText"/>
@@ -1614,19 +1303,19 @@
     <w:pPr>
       <w:keepNext/>
       <w:keepLines/>
-      <w:spacing w:after="0" w:before="200"/>
+      <w:spacing w:before="200" w:after="0"/>
       <w:outlineLvl w:val="1"/>
     </w:pPr>
     <w:rPr>
-      <w:rFonts w:asciiTheme="majorHAnsi" w:cstheme="majorBidi" w:eastAsiaTheme="majorEastAsia" w:hAnsiTheme="majorHAnsi"/>
+      <w:rFonts w:asciiTheme="majorHAnsi" w:eastAsiaTheme="majorEastAsia" w:hAnsiTheme="majorHAnsi" w:cstheme="majorBidi"/>
       <w:b/>
       <w:bCs/>
-      <w:color w:themeColor="accent1" w:val="4F81BD"/>
+      <w:color w:val="4F81BD" w:themeColor="accent1"/>
       <w:sz w:val="28"/>
       <w:szCs w:val="28"/>
     </w:rPr>
   </w:style>
-  <w:style w:styleId="Heading3" w:type="paragraph">
+  <w:style w:type="paragraph" w:styleId="Heading3">
     <w:name w:val="Heading 3"/>
     <w:basedOn w:val="Normal"/>
     <w:next w:val="BodyText"/>
@@ -1636,19 +1325,19 @@
     <w:pPr>
       <w:keepNext/>
       <w:keepLines/>
-      <w:spacing w:after="0" w:before="200"/>
+      <w:spacing w:before="200" w:after="0"/>
       <w:outlineLvl w:val="2"/>
     </w:pPr>
     <w:rPr>
-      <w:rFonts w:asciiTheme="majorHAnsi" w:cstheme="majorBidi" w:eastAsiaTheme="majorEastAsia" w:hAnsiTheme="majorHAnsi"/>
+      <w:rFonts w:asciiTheme="majorHAnsi" w:eastAsiaTheme="majorEastAsia" w:hAnsiTheme="majorHAnsi" w:cstheme="majorBidi"/>
       <w:b/>
       <w:bCs/>
-      <w:color w:themeColor="accent1" w:val="4F81BD"/>
+      <w:color w:val="4F81BD" w:themeColor="accent1"/>
       <w:sz w:val="24"/>
       <w:szCs w:val="24"/>
     </w:rPr>
   </w:style>
-  <w:style w:styleId="Heading4" w:type="paragraph">
+  <w:style w:type="paragraph" w:styleId="Heading4">
     <w:name w:val="Heading 4"/>
     <w:basedOn w:val="Normal"/>
     <w:next w:val="BodyText"/>
@@ -1658,19 +1347,19 @@
     <w:pPr>
       <w:keepNext/>
       <w:keepLines/>
-      <w:spacing w:after="0" w:before="200"/>
+      <w:spacing w:before="200" w:after="0"/>
       <w:outlineLvl w:val="3"/>
     </w:pPr>
     <w:rPr>
-      <w:rFonts w:asciiTheme="majorHAnsi" w:cstheme="majorBidi" w:eastAsiaTheme="majorEastAsia" w:hAnsiTheme="majorHAnsi"/>
+      <w:rFonts w:asciiTheme="majorHAnsi" w:eastAsiaTheme="majorEastAsia" w:hAnsiTheme="majorHAnsi" w:cstheme="majorBidi"/>
       <w:i/>
       <w:bCs/>
-      <w:color w:themeColor="accent1" w:val="4F81BD"/>
+      <w:color w:val="4F81BD" w:themeColor="accent1"/>
       <w:sz w:val="24"/>
       <w:szCs w:val="24"/>
     </w:rPr>
   </w:style>
-  <w:style w:styleId="Heading5" w:type="paragraph">
+  <w:style w:type="paragraph" w:styleId="Heading5">
     <w:name w:val="Heading 5"/>
     <w:basedOn w:val="Normal"/>
     <w:next w:val="BodyText"/>
@@ -1680,18 +1369,18 @@
     <w:pPr>
       <w:keepNext/>
       <w:keepLines/>
-      <w:spacing w:after="0" w:before="200"/>
+      <w:spacing w:before="200" w:after="0"/>
       <w:outlineLvl w:val="4"/>
     </w:pPr>
     <w:rPr>
-      <w:rFonts w:asciiTheme="majorHAnsi" w:cstheme="majorBidi" w:eastAsiaTheme="majorEastAsia" w:hAnsiTheme="majorHAnsi"/>
+      <w:rFonts w:asciiTheme="majorHAnsi" w:eastAsiaTheme="majorEastAsia" w:hAnsiTheme="majorHAnsi" w:cstheme="majorBidi"/>
       <w:iCs/>
-      <w:color w:themeColor="accent1" w:val="4F81BD"/>
+      <w:color w:val="4F81BD" w:themeColor="accent1"/>
       <w:sz w:val="24"/>
       <w:szCs w:val="24"/>
     </w:rPr>
   </w:style>
-  <w:style w:styleId="Heading6" w:type="paragraph">
+  <w:style w:type="paragraph" w:styleId="Heading6">
     <w:name w:val="Heading 6"/>
     <w:basedOn w:val="Normal"/>
     <w:next w:val="BodyText"/>
@@ -1701,17 +1390,17 @@
     <w:pPr>
       <w:keepNext/>
       <w:keepLines/>
-      <w:spacing w:after="0" w:before="200"/>
+      <w:spacing w:before="200" w:after="0"/>
       <w:outlineLvl w:val="5"/>
     </w:pPr>
     <w:rPr>
-      <w:rFonts w:asciiTheme="majorHAnsi" w:cstheme="majorBidi" w:eastAsiaTheme="majorEastAsia" w:hAnsiTheme="majorHAnsi"/>
-      <w:color w:themeColor="accent1" w:val="4F81BD"/>
+      <w:rFonts w:asciiTheme="majorHAnsi" w:eastAsiaTheme="majorEastAsia" w:hAnsiTheme="majorHAnsi" w:cstheme="majorBidi"/>
+      <w:color w:val="4F81BD" w:themeColor="accent1"/>
       <w:sz w:val="24"/>
       <w:szCs w:val="24"/>
     </w:rPr>
   </w:style>
-  <w:style w:styleId="Heading7" w:type="paragraph">
+  <w:style w:type="paragraph" w:styleId="Heading7">
     <w:name w:val="Heading 7"/>
     <w:basedOn w:val="Normal"/>
     <w:next w:val="BodyText"/>
@@ -1721,17 +1410,17 @@
     <w:pPr>
       <w:keepNext/>
       <w:keepLines/>
-      <w:spacing w:after="0" w:before="200"/>
+      <w:spacing w:before="200" w:after="0"/>
       <w:outlineLvl w:val="6"/>
     </w:pPr>
     <w:rPr>
-      <w:rFonts w:asciiTheme="majorHAnsi" w:cstheme="majorBidi" w:eastAsiaTheme="majorEastAsia" w:hAnsiTheme="majorHAnsi"/>
-      <w:color w:themeColor="accent1" w:val="4F81BD"/>
+      <w:rFonts w:asciiTheme="majorHAnsi" w:eastAsiaTheme="majorEastAsia" w:hAnsiTheme="majorHAnsi" w:cstheme="majorBidi"/>
+      <w:color w:val="4F81BD" w:themeColor="accent1"/>
       <w:sz w:val="24"/>
       <w:szCs w:val="24"/>
     </w:rPr>
   </w:style>
-  <w:style w:styleId="Heading8" w:type="paragraph">
+  <w:style w:type="paragraph" w:styleId="Heading8">
     <w:name w:val="Heading 8"/>
     <w:basedOn w:val="Normal"/>
     <w:next w:val="BodyText"/>
@@ -1741,17 +1430,17 @@
     <w:pPr>
       <w:keepNext/>
       <w:keepLines/>
-      <w:spacing w:after="0" w:before="200"/>
+      <w:spacing w:before="200" w:after="0"/>
       <w:outlineLvl w:val="7"/>
     </w:pPr>
     <w:rPr>
-      <w:rFonts w:asciiTheme="majorHAnsi" w:cstheme="majorBidi" w:eastAsiaTheme="majorEastAsia" w:hAnsiTheme="majorHAnsi"/>
-      <w:color w:themeColor="accent1" w:val="4F81BD"/>
+      <w:rFonts w:asciiTheme="majorHAnsi" w:eastAsiaTheme="majorEastAsia" w:hAnsiTheme="majorHAnsi" w:cstheme="majorBidi"/>
+      <w:color w:val="4F81BD" w:themeColor="accent1"/>
       <w:sz w:val="24"/>
       <w:szCs w:val="24"/>
     </w:rPr>
   </w:style>
-  <w:style w:styleId="Heading9" w:type="paragraph">
+  <w:style w:type="paragraph" w:styleId="Heading9">
     <w:name w:val="Heading 9"/>
     <w:basedOn w:val="Normal"/>
     <w:next w:val="BodyText"/>
@@ -1761,17 +1450,17 @@
     <w:pPr>
       <w:keepNext/>
       <w:keepLines/>
-      <w:spacing w:after="0" w:before="200"/>
+      <w:spacing w:before="200" w:after="0"/>
       <w:outlineLvl w:val="8"/>
     </w:pPr>
     <w:rPr>
-      <w:rFonts w:asciiTheme="majorHAnsi" w:cstheme="majorBidi" w:eastAsiaTheme="majorEastAsia" w:hAnsiTheme="majorHAnsi"/>
-      <w:color w:themeColor="accent1" w:val="4F81BD"/>
+      <w:rFonts w:asciiTheme="majorHAnsi" w:eastAsiaTheme="majorEastAsia" w:hAnsiTheme="majorHAnsi" w:cstheme="majorBidi"/>
+      <w:color w:val="4F81BD" w:themeColor="accent1"/>
       <w:sz w:val="24"/>
       <w:szCs w:val="24"/>
     </w:rPr>
   </w:style>
-  <w:style w:styleId="BlockText" w:type="paragraph">
+  <w:style w:type="paragraph" w:styleId="BlockText">
     <w:name w:val="Block Text"/>
     <w:basedOn w:val="BodyText"/>
     <w:next w:val="BodyText"/>
@@ -1779,11 +1468,11 @@
     <w:unhideWhenUsed/>
     <w:qFormat/>
     <w:pPr>
-      <w:spacing w:after="100" w:before="100"/>
+      <w:spacing w:before="100" w:after="100"/>
       <w:ind w:firstLine="0" w:left="480" w:right="480"/>
     </w:pPr>
   </w:style>
-  <w:style w:styleId="FootnoteText" w:type="paragraph">
+  <w:style w:type="paragraph" w:styleId="FootnoteText">
     <w:name w:val="Footnote Text"/>
     <w:basedOn w:val="Normal"/>
     <w:next w:val="FootnoteText"/>
@@ -1791,30 +1480,30 @@
     <w:unhideWhenUsed/>
     <w:qFormat/>
   </w:style>
-  <w:style w:default="1" w:styleId="DefaultParagraphFont" w:type="character">
+  <w:style w:type="character" w:default="1" w:styleId="DefaultParagraphFont">
     <w:name w:val="Default Paragraph Font"/>
     <w:semiHidden/>
     <w:unhideWhenUsed/>
   </w:style>
-  <w:style w:default="1" w:styleId="Table" w:type="table">
+  <w:style w:type="table" w:default="1" w:styleId="Table">
     <w:name w:val="Table"/>
     <w:basedOn w:val="TableNormal"/>
     <w:semiHidden/>
     <w:unhideWhenUsed/>
     <w:qFormat/>
     <w:tblPr>
-      <w:tblInd w:type="dxa" w:w="0"/>
+      <w:tblInd w:w="0" w:type="dxa"/>
       <w:tblCellMar>
-        <w:top w:type="dxa" w:w="0"/>
-        <w:left w:type="dxa" w:w="108"/>
-        <w:bottom w:type="dxa" w:w="0"/>
-        <w:right w:type="dxa" w:w="108"/>
+        <w:top w:w="0" w:type="dxa"/>
+        <w:left w:w="108" w:type="dxa"/>
+        <w:bottom w:w="0" w:type="dxa"/>
+        <w:right w:w="108" w:type="dxa"/>
       </w:tblCellMar>
     </w:tblPr>
     <w:tblStylePr w:type="firstRow">
       <w:tblPr>
         <w:jc w:val="left"/>
-        <w:tblInd w:type="dxa" w:w="0"/>
+        <w:tblInd w:w="0" w:type="dxa"/>
       </w:tblPr>
       <w:trPr>
         <w:jc w:val="left"/>
@@ -1827,7 +1516,7 @@
       </w:tcPr>
     </w:tblStylePr>
   </w:style>
-  <w:style w:customStyle="1" w:styleId="DefinitionTerm" w:type="paragraph">
+  <w:style w:type="paragraph" w:customStyle="1" w:styleId="DefinitionTerm">
     <w:name w:val="Definition Term"/>
     <w:basedOn w:val="Normal"/>
     <w:next w:val="Definition"/>
@@ -1840,49 +1529,49 @@
       <w:b/>
     </w:rPr>
   </w:style>
-  <w:style w:customStyle="1" w:styleId="Definition" w:type="paragraph">
+  <w:style w:type="paragraph" w:customStyle="1" w:styleId="Definition">
     <w:name w:val="Definition"/>
     <w:basedOn w:val="Normal"/>
   </w:style>
-  <w:style w:styleId="Caption" w:type="paragraph">
+  <w:style w:type="paragraph" w:styleId="Caption">
     <w:name w:val="Caption"/>
     <w:basedOn w:val="Normal"/>
     <w:link w:val="BodyTextChar"/>
     <w:pPr>
-      <w:spacing w:after="120" w:before="0"/>
+      <w:spacing w:before="0" w:after="120"/>
     </w:pPr>
     <w:rPr>
       <w:i/>
     </w:rPr>
   </w:style>
-  <w:style w:customStyle="1" w:styleId="TableCaption" w:type="paragraph">
+  <w:style w:type="paragraph" w:customStyle="1" w:styleId="TableCaption">
     <w:name w:val="Table Caption"/>
     <w:basedOn w:val="Caption"/>
     <w:pPr>
       <w:keepNext/>
     </w:pPr>
   </w:style>
-  <w:style w:customStyle="1" w:styleId="ImageCaption" w:type="paragraph">
+  <w:style w:type="paragraph" w:customStyle="1" w:styleId="ImageCaption">
     <w:name w:val="Image Caption"/>
     <w:basedOn w:val="Caption"/>
   </w:style>
-  <w:style w:customStyle="1" w:styleId="Figure" w:type="paragraph">
+  <w:style w:type="paragraph" w:customStyle="1" w:styleId="Figure">
     <w:name w:val="Figure"/>
     <w:basedOn w:val="Normal"/>
   </w:style>
-  <w:style w:customStyle="1" w:styleId="CaptionedFigure" w:type="paragraph">
+  <w:style w:type="paragraph" w:customStyle="1" w:styleId="CaptionedFigure">
     <w:name w:val="Captioned Figure"/>
     <w:basedOn w:val="Figure"/>
     <w:pPr>
       <w:keepNext/>
     </w:pPr>
   </w:style>
-  <w:style w:customStyle="1" w:styleId="BodyTextChar" w:type="character">
+  <w:style w:type="character" w:customStyle="1" w:styleId="BodyTextChar">
     <w:name w:val="Body Text Char"/>
     <w:basedOn w:val="DefaultParagraphFont"/>
     <w:link w:val="BodyText"/>
   </w:style>
-  <w:style w:customStyle="1" w:styleId="VerbatimChar" w:type="character">
+  <w:style w:type="character" w:customStyle="1" w:styleId="VerbatimChar">
     <w:name w:val="Verbatim Char"/>
     <w:basedOn w:val="BodyTextChar"/>
     <w:rPr>
@@ -1890,25 +1579,25 @@
       <w:sz w:val="22"/>
     </w:rPr>
   </w:style>
-  <w:style w:customStyle="1" w:styleId="SectionNumber" w:type="character">
+  <w:style w:type="character" w:customStyle="1" w:styleId="SectionNumber">
     <w:name w:val="Section Number"/>
     <w:basedOn w:val="BodyTextChar"/>
   </w:style>
-  <w:style w:styleId="FootnoteReference" w:type="character">
+  <w:style w:type="character" w:styleId="FootnoteReference">
     <w:name w:val="Footnote Reference"/>
     <w:basedOn w:val="BodyTextChar"/>
     <w:rPr>
       <w:vertAlign w:val="superscript"/>
     </w:rPr>
   </w:style>
-  <w:style w:styleId="Hyperlink" w:type="character">
+  <w:style w:type="character" w:styleId="Hyperlink">
     <w:name w:val="Hyperlink"/>
     <w:basedOn w:val="BodyTextChar"/>
     <w:rPr>
-      <w:color w:themeColor="accent1" w:val="4F81BD"/>
-    </w:rPr>
-  </w:style>
-  <w:style w:styleId="TOCHeading" w:type="paragraph">
+      <w:color w:val="4F81BD" w:themeColor="accent1"/>
+    </w:rPr>
+  </w:style>
+  <w:style w:type="paragraph" w:styleId="TOCHeading">
     <w:name w:val="TOC Heading"/>
     <w:basedOn w:val="Heading1"/>
     <w:next w:val="BodyText"/>
@@ -1920,10 +1609,10 @@
       <w:outlineLvl w:val="9"/>
     </w:pPr>
     <w:rPr>
-      <w:rFonts w:asciiTheme="majorHAnsi" w:cstheme="majorBidi" w:eastAsiaTheme="majorEastAsia" w:hAnsiTheme="majorHAnsi"/>
+      <w:rFonts w:asciiTheme="majorHAnsi" w:eastAsiaTheme="majorEastAsia" w:hAnsiTheme="majorHAnsi" w:cstheme="majorBidi"/>
       <w:b w:val="0"/>
       <w:bCs w:val="0"/>
-      <w:color w:themeColor="accent1" w:themeShade="BF" w:val="365F91"/>
+      <w:color w:val="365F91" w:themeColor="accent1" w:themeShade="BF"/>
     </w:rPr>
   </w:style>
   <w:style w:type="paragraph" w:customStyle="1" w:styleId="SourceCode">

</xml_diff>